<commit_message>
Updating Read ME for enhacned IEEE 39-Bus System
</commit_message>
<xml_diff>
--- a/Enhanced IEEE 39-Bus System/READ ME.docx
+++ b/Enhanced IEEE 39-Bus System/READ ME.docx
@@ -29,15 +29,7 @@
         </w:numPr>
       </w:pPr>
       <w:r>
-        <w:t>Network (raw) file and Dynamic (</w:t>
-      </w:r>
-      <w:proofErr w:type="spellStart"/>
-      <w:r>
-        <w:t>dyr</w:t>
-      </w:r>
-      <w:proofErr w:type="spellEnd"/>
-      <w:r>
-        <w:t>) file are provided</w:t>
+        <w:t>Network (raw) file and Dynamic (dyr) file are provided</w:t>
       </w:r>
     </w:p>
     <w:p>
@@ -106,15 +98,7 @@
         </w:numPr>
       </w:pPr>
       <w:r>
-        <w:t>Network (raw, sav) files and Dynamic (</w:t>
-      </w:r>
-      <w:proofErr w:type="spellStart"/>
-      <w:r>
-        <w:t>dyd</w:t>
-      </w:r>
-      <w:proofErr w:type="spellEnd"/>
-      <w:r>
-        <w:t>) file are provided</w:t>
+        <w:t>Network (raw, sav) files and Dynamic (dyd) file are provided</w:t>
       </w:r>
     </w:p>
     <w:p>
@@ -134,13 +118,8 @@
       <w:r>
         <w:t xml:space="preserve"> </w:t>
       </w:r>
-      <w:proofErr w:type="gramStart"/>
-      <w:r>
-        <w:t>(.p</w:t>
-      </w:r>
-      <w:proofErr w:type="gramEnd"/>
-      <w:r>
-        <w:t xml:space="preserve">) </w:t>
+      <w:r>
+        <w:t xml:space="preserve">(.p) </w:t>
       </w:r>
       <w:r>
         <w:t>file for running dynamic simulation with run commands</w:t>
@@ -171,6 +150,30 @@
       <w:pPr>
         <w:pStyle w:val="ListParagraph"/>
         <w:numPr>
+          <w:ilvl w:val="1"/>
+          <w:numId w:val="1"/>
+        </w:numPr>
+      </w:pPr>
+      <w:r>
+        <w:t>PS</w:t>
+      </w:r>
+      <w:r>
+        <w:t>LF</w:t>
+      </w:r>
+      <w:r>
+        <w:t xml:space="preserve"> version 3</w:t>
+      </w:r>
+      <w:r>
+        <w:t>2</w:t>
+      </w:r>
+      <w:r>
+        <w:t xml:space="preserve"> used for results shown </w:t>
+      </w:r>
+    </w:p>
+    <w:p>
+      <w:pPr>
+        <w:pStyle w:val="ListParagraph"/>
+        <w:numPr>
           <w:ilvl w:val="0"/>
           <w:numId w:val="1"/>
         </w:numPr>
@@ -200,15 +203,7 @@
         </w:numPr>
       </w:pPr>
       <w:r>
-        <w:t>Dynamic (</w:t>
-      </w:r>
-      <w:proofErr w:type="spellStart"/>
-      <w:r>
-        <w:t>dyr</w:t>
-      </w:r>
-      <w:proofErr w:type="spellEnd"/>
-      <w:r>
-        <w:t>) file which provides parameters for dynamic characteristics of generators, exciters, and governors</w:t>
+        <w:t>Dynamic (dyr) file which provides parameters for dynamic characteristics of generators, exciters, and governors</w:t>
       </w:r>
     </w:p>
     <w:p>
@@ -220,6 +215,21 @@
         </w:numPr>
       </w:pPr>
       <w:r>
+        <w:t>PSCAD version 5.0</w:t>
+      </w:r>
+      <w:r>
+        <w:t xml:space="preserve"> used for results shown</w:t>
+      </w:r>
+    </w:p>
+    <w:p>
+      <w:pPr>
+        <w:pStyle w:val="ListParagraph"/>
+        <w:numPr>
+          <w:ilvl w:val="1"/>
+          <w:numId w:val="1"/>
+        </w:numPr>
+      </w:pPr>
+      <w:r>
         <w:t>E-TRAN runtime library files for initializing ETRAN-based components in PSCAD file</w:t>
       </w:r>
     </w:p>
@@ -400,15 +410,7 @@
         <w:t>b</w:t>
       </w:r>
       <w:r>
-        <w:t>, check whether Fortran compiler version is “</w:t>
-      </w:r>
-      <w:proofErr w:type="spellStart"/>
-      <w:r>
-        <w:t>GFortran</w:t>
-      </w:r>
-      <w:proofErr w:type="spellEnd"/>
-      <w:r>
-        <w:t xml:space="preserve"> 4.6.2.”</w:t>
+        <w:t>, check whether Fortran compiler version is “GFortran 4.6.2.”</w:t>
       </w:r>
     </w:p>
     <w:p>
@@ -434,6 +436,50 @@
         <w:ind w:left="720"/>
       </w:pPr>
       <w:r>
+        <w:rPr>
+          <w:noProof/>
+        </w:rPr>
+        <w:lastRenderedPageBreak/>
+        <w:drawing>
+          <wp:inline distT="0" distB="0" distL="0" distR="0" wp14:anchorId="522040B9" wp14:editId="2999779C">
+            <wp:extent cx="5943600" cy="681990"/>
+            <wp:effectExtent l="0" t="0" r="0" b="3810"/>
+            <wp:docPr id="1" name="Picture 1"/>
+            <wp:cNvGraphicFramePr>
+              <a:graphicFrameLocks xmlns:a="http://schemas.openxmlformats.org/drawingml/2006/main" noChangeAspect="1"/>
+            </wp:cNvGraphicFramePr>
+            <a:graphic xmlns:a="http://schemas.openxmlformats.org/drawingml/2006/main">
+              <a:graphicData uri="http://schemas.openxmlformats.org/drawingml/2006/picture">
+                <pic:pic xmlns:pic="http://schemas.openxmlformats.org/drawingml/2006/picture">
+                  <pic:nvPicPr>
+                    <pic:cNvPr id="1" name=""/>
+                    <pic:cNvPicPr/>
+                  </pic:nvPicPr>
+                  <pic:blipFill>
+                    <a:blip r:embed="rId5"/>
+                    <a:stretch>
+                      <a:fillRect/>
+                    </a:stretch>
+                  </pic:blipFill>
+                  <pic:spPr>
+                    <a:xfrm>
+                      <a:off x="0" y="0"/>
+                      <a:ext cx="5943600" cy="681990"/>
+                    </a:xfrm>
+                    <a:prstGeom prst="rect">
+                      <a:avLst/>
+                    </a:prstGeom>
+                  </pic:spPr>
+                </pic:pic>
+              </a:graphicData>
+            </a:graphic>
+          </wp:inline>
+        </w:drawing>
+      </w:r>
+      <w:r>
+        <w:rPr>
+          <w:noProof/>
+        </w:rPr>
         <w:drawing>
           <wp:inline distT="0" distB="0" distL="0" distR="0" wp14:anchorId="35D745B7" wp14:editId="2F286A34">
             <wp:extent cx="2263306" cy="1585051"/>
@@ -464,7 +510,7 @@
                     </pic:cNvPicPr>
                   </pic:nvPicPr>
                   <pic:blipFill>
-                    <a:blip r:embed="rId5"/>
+                    <a:blip r:embed="rId6"/>
                     <a:stretch>
                       <a:fillRect/>
                     </a:stretch>
@@ -497,6 +543,9 @@
         <w:t xml:space="preserve"> </w:t>
       </w:r>
       <w:r>
+        <w:rPr>
+          <w:noProof/>
+        </w:rPr>
         <w:drawing>
           <wp:inline distT="0" distB="0" distL="0" distR="0" wp14:anchorId="5A30186B" wp14:editId="45404471">
             <wp:extent cx="2371037" cy="1572625"/>
@@ -527,7 +576,7 @@
                     </pic:cNvPicPr>
                   </pic:nvPicPr>
                   <pic:blipFill>
-                    <a:blip r:embed="rId6"/>
+                    <a:blip r:embed="rId7"/>
                     <a:stretch>
                       <a:fillRect/>
                     </a:stretch>
@@ -558,268 +607,15 @@
         <w:ind w:left="720"/>
         <w:jc w:val="center"/>
       </w:pPr>
+    </w:p>
+    <w:p>
+      <w:pPr>
+        <w:ind w:left="720"/>
+      </w:pPr>
       <w:r>
         <w:rPr>
           <w:noProof/>
         </w:rPr>
-        <w:lastRenderedPageBreak/>
-        <mc:AlternateContent>
-          <mc:Choice Requires="wpi">
-            <w:drawing>
-              <wp:anchor distT="0" distB="0" distL="114300" distR="114300" simplePos="0" relativeHeight="251666432" behindDoc="0" locked="0" layoutInCell="1" allowOverlap="1" wp14:anchorId="0CEA74CE" wp14:editId="62508F37">
-                <wp:simplePos x="0" y="0"/>
-                <wp:positionH relativeFrom="column">
-                  <wp:posOffset>1371365</wp:posOffset>
-                </wp:positionH>
-                <wp:positionV relativeFrom="paragraph">
-                  <wp:posOffset>224346</wp:posOffset>
-                </wp:positionV>
-                <wp:extent cx="44280" cy="2880"/>
-                <wp:effectExtent l="57150" t="57150" r="51435" b="54610"/>
-                <wp:wrapNone/>
-                <wp:docPr id="19" name="Ink 19"/>
-                <wp:cNvGraphicFramePr/>
-                <a:graphic xmlns:a="http://schemas.openxmlformats.org/drawingml/2006/main">
-                  <a:graphicData uri="http://schemas.microsoft.com/office/word/2010/wordprocessingInk">
-                    <w14:contentPart bwMode="auto" r:id="rId7">
-                      <w14:nvContentPartPr>
-                        <w14:cNvContentPartPr/>
-                      </w14:nvContentPartPr>
-                      <w14:xfrm>
-                        <a:off x="0" y="0"/>
-                        <a:ext cx="44280" cy="2880"/>
-                      </w14:xfrm>
-                    </w14:contentPart>
-                  </a:graphicData>
-                </a:graphic>
-              </wp:anchor>
-            </w:drawing>
-          </mc:Choice>
-          <mc:Fallback>
-            <w:pict>
-              <v:shapetype w14:anchorId="6D5D5A56" id="_x0000_t75" coordsize="21600,21600" o:spt="75" o:preferrelative="t" path="m@4@5l@4@11@9@11@9@5xe" filled="f" stroked="f">
-                <v:stroke joinstyle="miter"/>
-                <v:formulas>
-                  <v:f eqn="if lineDrawn pixelLineWidth 0"/>
-                  <v:f eqn="sum @0 1 0"/>
-                  <v:f eqn="sum 0 0 @1"/>
-                  <v:f eqn="prod @2 1 2"/>
-                  <v:f eqn="prod @3 21600 pixelWidth"/>
-                  <v:f eqn="prod @3 21600 pixelHeight"/>
-                  <v:f eqn="sum @0 0 1"/>
-                  <v:f eqn="prod @6 1 2"/>
-                  <v:f eqn="prod @7 21600 pixelWidth"/>
-                  <v:f eqn="sum @8 21600 0"/>
-                  <v:f eqn="prod @7 21600 pixelHeight"/>
-                  <v:f eqn="sum @10 21600 0"/>
-                </v:formulas>
-                <v:path o:extrusionok="f" gradientshapeok="t" o:connecttype="rect"/>
-                <o:lock v:ext="edit" aspectratio="t"/>
-              </v:shapetype>
-              <v:shape id="Ink 19" o:spid="_x0000_s1026" type="#_x0000_t75" style="position:absolute;margin-left:107.3pt;margin-top:16.95pt;width:4.95pt;height:1.65pt;z-index:251666432;visibility:visible;mso-wrap-style:square;mso-wrap-distance-left:9pt;mso-wrap-distance-top:0;mso-wrap-distance-right:9pt;mso-wrap-distance-bottom:0;mso-position-horizontal:absolute;mso-position-horizontal-relative:text;mso-position-vertical:absolute;mso-position-vertical-relative:text" o:gfxdata="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">
-                <v:imagedata r:id="rId8" o:title=""/>
-              </v:shape>
-            </w:pict>
-          </mc:Fallback>
-        </mc:AlternateContent>
-      </w:r>
-      <w:r>
-        <w:rPr>
-          <w:noProof/>
-        </w:rPr>
-        <mc:AlternateContent>
-          <mc:Choice Requires="wpi">
-            <w:drawing>
-              <wp:anchor distT="0" distB="0" distL="114300" distR="114300" simplePos="0" relativeHeight="251665408" behindDoc="0" locked="0" layoutInCell="1" allowOverlap="1" wp14:anchorId="63768B49" wp14:editId="60BF91CA">
-                <wp:simplePos x="0" y="0"/>
-                <wp:positionH relativeFrom="column">
-                  <wp:posOffset>1418885</wp:posOffset>
-                </wp:positionH>
-                <wp:positionV relativeFrom="paragraph">
-                  <wp:posOffset>226866</wp:posOffset>
-                </wp:positionV>
-                <wp:extent cx="152280" cy="12240"/>
-                <wp:effectExtent l="19050" t="57150" r="57785" b="45085"/>
-                <wp:wrapNone/>
-                <wp:docPr id="18" name="Ink 18"/>
-                <wp:cNvGraphicFramePr/>
-                <a:graphic xmlns:a="http://schemas.openxmlformats.org/drawingml/2006/main">
-                  <a:graphicData uri="http://schemas.microsoft.com/office/word/2010/wordprocessingInk">
-                    <w14:contentPart bwMode="auto" r:id="rId9">
-                      <w14:nvContentPartPr>
-                        <w14:cNvContentPartPr/>
-                      </w14:nvContentPartPr>
-                      <w14:xfrm>
-                        <a:off x="0" y="0"/>
-                        <a:ext cx="152280" cy="12240"/>
-                      </w14:xfrm>
-                    </w14:contentPart>
-                  </a:graphicData>
-                </a:graphic>
-              </wp:anchor>
-            </w:drawing>
-          </mc:Choice>
-          <mc:Fallback>
-            <w:pict>
-              <v:shape w14:anchorId="36E6B7EE" id="Ink 18" o:spid="_x0000_s1026" type="#_x0000_t75" style="position:absolute;margin-left:111pt;margin-top:17.15pt;width:13.45pt;height:2.35pt;z-index:251665408;visibility:visible;mso-wrap-style:square;mso-wrap-distance-left:9pt;mso-wrap-distance-top:0;mso-wrap-distance-right:9pt;mso-wrap-distance-bottom:0;mso-position-horizontal:absolute;mso-position-horizontal-relative:text;mso-position-vertical:absolute;mso-position-vertical-relative:text" o:gfxdata="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">
-                <v:imagedata r:id="rId10" o:title=""/>
-              </v:shape>
-            </w:pict>
-          </mc:Fallback>
-        </mc:AlternateContent>
-      </w:r>
-      <w:r>
-        <w:rPr>
-          <w:noProof/>
-        </w:rPr>
-        <mc:AlternateContent>
-          <mc:Choice Requires="wpi">
-            <w:drawing>
-              <wp:anchor distT="0" distB="0" distL="114300" distR="114300" simplePos="0" relativeHeight="251664384" behindDoc="0" locked="0" layoutInCell="1" allowOverlap="1" wp14:anchorId="7A0D3C9A" wp14:editId="62EF4E90">
-                <wp:simplePos x="0" y="0"/>
-                <wp:positionH relativeFrom="column">
-                  <wp:posOffset>1379285</wp:posOffset>
-                </wp:positionH>
-                <wp:positionV relativeFrom="paragraph">
-                  <wp:posOffset>246666</wp:posOffset>
-                </wp:positionV>
-                <wp:extent cx="126720" cy="16920"/>
-                <wp:effectExtent l="57150" t="38100" r="45085" b="40640"/>
-                <wp:wrapNone/>
-                <wp:docPr id="17" name="Ink 17"/>
-                <wp:cNvGraphicFramePr/>
-                <a:graphic xmlns:a="http://schemas.openxmlformats.org/drawingml/2006/main">
-                  <a:graphicData uri="http://schemas.microsoft.com/office/word/2010/wordprocessingInk">
-                    <w14:contentPart bwMode="auto" r:id="rId11">
-                      <w14:nvContentPartPr>
-                        <w14:cNvContentPartPr/>
-                      </w14:nvContentPartPr>
-                      <w14:xfrm>
-                        <a:off x="0" y="0"/>
-                        <a:ext cx="126720" cy="16920"/>
-                      </w14:xfrm>
-                    </w14:contentPart>
-                  </a:graphicData>
-                </a:graphic>
-              </wp:anchor>
-            </w:drawing>
-          </mc:Choice>
-          <mc:Fallback>
-            <w:pict>
-              <v:shape w14:anchorId="64E3C4A9" id="Ink 17" o:spid="_x0000_s1026" type="#_x0000_t75" style="position:absolute;margin-left:107.9pt;margin-top:18.7pt;width:11.4pt;height:2.75pt;z-index:251664384;visibility:visible;mso-wrap-style:square;mso-wrap-distance-left:9pt;mso-wrap-distance-top:0;mso-wrap-distance-right:9pt;mso-wrap-distance-bottom:0;mso-position-horizontal:absolute;mso-position-horizontal-relative:text;mso-position-vertical:absolute;mso-position-vertical-relative:text" o:gfxdata="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">
-                <v:imagedata r:id="rId12" o:title=""/>
-              </v:shape>
-            </w:pict>
-          </mc:Fallback>
-        </mc:AlternateContent>
-      </w:r>
-      <w:r>
-        <w:rPr>
-          <w:noProof/>
-        </w:rPr>
-        <mc:AlternateContent>
-          <mc:Choice Requires="wpi">
-            <w:drawing>
-              <wp:anchor distT="0" distB="0" distL="114300" distR="114300" simplePos="0" relativeHeight="251663360" behindDoc="0" locked="0" layoutInCell="1" allowOverlap="1" wp14:anchorId="7FD75345" wp14:editId="5AE62230">
-                <wp:simplePos x="0" y="0"/>
-                <wp:positionH relativeFrom="column">
-                  <wp:posOffset>1386840</wp:posOffset>
-                </wp:positionH>
-                <wp:positionV relativeFrom="paragraph">
-                  <wp:posOffset>238125</wp:posOffset>
-                </wp:positionV>
-                <wp:extent cx="175620" cy="20320"/>
-                <wp:effectExtent l="38100" t="38100" r="53340" b="55880"/>
-                <wp:wrapNone/>
-                <wp:docPr id="16" name="Ink 16"/>
-                <wp:cNvGraphicFramePr/>
-                <a:graphic xmlns:a="http://schemas.openxmlformats.org/drawingml/2006/main">
-                  <a:graphicData uri="http://schemas.microsoft.com/office/word/2010/wordprocessingInk">
-                    <w14:contentPart bwMode="auto" r:id="rId13">
-                      <w14:nvContentPartPr>
-                        <w14:cNvContentPartPr/>
-                      </w14:nvContentPartPr>
-                      <w14:xfrm>
-                        <a:off x="0" y="0"/>
-                        <a:ext cx="175620" cy="20320"/>
-                      </w14:xfrm>
-                    </w14:contentPart>
-                  </a:graphicData>
-                </a:graphic>
-              </wp:anchor>
-            </w:drawing>
-          </mc:Choice>
-          <mc:Fallback>
-            <w:pict>
-              <v:shape w14:anchorId="35F6E741" id="Ink 16" o:spid="_x0000_s1026" type="#_x0000_t75" style="position:absolute;margin-left:108.5pt;margin-top:18.05pt;width:15.25pt;height:3pt;z-index:251663360;visibility:visible;mso-wrap-style:square;mso-wrap-distance-left:9pt;mso-wrap-distance-top:0;mso-wrap-distance-right:9pt;mso-wrap-distance-bottom:0;mso-position-horizontal:absolute;mso-position-horizontal-relative:text;mso-position-vertical:absolute;mso-position-vertical-relative:text" o:gfxdata="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">
-                <v:imagedata r:id="rId14" o:title=""/>
-              </v:shape>
-            </w:pict>
-          </mc:Fallback>
-        </mc:AlternateContent>
-      </w:r>
-      <w:r>
-        <w:drawing>
-          <wp:inline distT="0" distB="0" distL="0" distR="0" wp14:anchorId="6F9A466C" wp14:editId="6F48C8B9">
-            <wp:extent cx="5943600" cy="635635"/>
-            <wp:effectExtent l="19050" t="19050" r="19050" b="12065"/>
-            <wp:docPr id="12" name="Picture 11">
-              <a:extLst xmlns:a="http://schemas.openxmlformats.org/drawingml/2006/main">
-                <a:ext uri="{FF2B5EF4-FFF2-40B4-BE49-F238E27FC236}">
-                  <a16:creationId xmlns:a16="http://schemas.microsoft.com/office/drawing/2014/main" id="{E8C88D9B-EBC1-E14A-7A42-30B1273B6815}"/>
-                </a:ext>
-              </a:extLst>
-            </wp:docPr>
-            <wp:cNvGraphicFramePr>
-              <a:graphicFrameLocks xmlns:a="http://schemas.openxmlformats.org/drawingml/2006/main" noChangeAspect="1"/>
-            </wp:cNvGraphicFramePr>
-            <a:graphic xmlns:a="http://schemas.openxmlformats.org/drawingml/2006/main">
-              <a:graphicData uri="http://schemas.openxmlformats.org/drawingml/2006/picture">
-                <pic:pic xmlns:pic="http://schemas.openxmlformats.org/drawingml/2006/picture">
-                  <pic:nvPicPr>
-                    <pic:cNvPr id="12" name="Picture 11">
-                      <a:extLst>
-                        <a:ext uri="{FF2B5EF4-FFF2-40B4-BE49-F238E27FC236}">
-                          <a16:creationId xmlns:a16="http://schemas.microsoft.com/office/drawing/2014/main" id="{E8C88D9B-EBC1-E14A-7A42-30B1273B6815}"/>
-                        </a:ext>
-                      </a:extLst>
-                    </pic:cNvPr>
-                    <pic:cNvPicPr>
-                      <a:picLocks noChangeAspect="1"/>
-                    </pic:cNvPicPr>
-                  </pic:nvPicPr>
-                  <pic:blipFill>
-                    <a:blip r:embed="rId15"/>
-                    <a:stretch>
-                      <a:fillRect/>
-                    </a:stretch>
-                  </pic:blipFill>
-                  <pic:spPr>
-                    <a:xfrm>
-                      <a:off x="0" y="0"/>
-                      <a:ext cx="5943600" cy="635635"/>
-                    </a:xfrm>
-                    <a:prstGeom prst="rect">
-                      <a:avLst/>
-                    </a:prstGeom>
-                    <a:ln>
-                      <a:solidFill>
-                        <a:schemeClr val="tx1"/>
-                      </a:solidFill>
-                    </a:ln>
-                  </pic:spPr>
-                </pic:pic>
-              </a:graphicData>
-            </a:graphic>
-          </wp:inline>
-        </w:drawing>
-      </w:r>
-    </w:p>
-    <w:p>
-      <w:pPr>
-        <w:ind w:left="720"/>
-      </w:pPr>
-      <w:r>
         <w:drawing>
           <wp:inline distT="0" distB="0" distL="0" distR="0" wp14:anchorId="57AE5493" wp14:editId="37B5510B">
             <wp:extent cx="5943600" cy="2338705"/>
@@ -850,7 +646,7 @@
                     </pic:cNvPicPr>
                   </pic:nvPicPr>
                   <pic:blipFill>
-                    <a:blip r:embed="rId16"/>
+                    <a:blip r:embed="rId8"/>
                     <a:stretch>
                       <a:fillRect/>
                     </a:stretch>
@@ -1836,6 +1632,7 @@
   <w:style w:type="character" w:default="1" w:styleId="DefaultParagraphFont">
     <w:name w:val="Default Paragraph Font"/>
     <w:uiPriority w:val="1"/>
+    <w:semiHidden/>
     <w:unhideWhenUsed/>
   </w:style>
   <w:style w:type="table" w:default="1" w:styleId="TableNormal">
@@ -1896,116 +1693,6 @@
     <w:rsid w:val="00AB0B21"/>
   </w:style>
 </w:styles>
-</file>
-
-<file path=word/ink/ink1.xml><?xml version="1.0" encoding="utf-8"?>
-<inkml:ink xmlns:inkml="http://www.w3.org/2003/InkML">
-  <inkml:definitions>
-    <inkml:context xml:id="ctx0">
-      <inkml:inkSource xml:id="inkSrc0">
-        <inkml:traceFormat>
-          <inkml:channel name="X" type="integer" min="-2.14748E9" max="2.14748E9" units="cm"/>
-          <inkml:channel name="Y" type="integer" min="-2.14748E9" max="2.14748E9" units="cm"/>
-          <inkml:channel name="F" type="integer" max="32767" units="dev"/>
-        </inkml:traceFormat>
-        <inkml:channelProperties>
-          <inkml:channelProperty channel="X" name="resolution" value="1000" units="1/cm"/>
-          <inkml:channelProperty channel="Y" name="resolution" value="1000" units="1/cm"/>
-          <inkml:channelProperty channel="F" name="resolution" value="0" units="1/dev"/>
-        </inkml:channelProperties>
-      </inkml:inkSource>
-      <inkml:timestamp xml:id="ts0" timeString="2023-08-02T15:19:20.367"/>
-    </inkml:context>
-    <inkml:brush xml:id="br0">
-      <inkml:brushProperty name="width" value="0.05" units="cm"/>
-      <inkml:brushProperty name="height" value="0.05" units="cm"/>
-    </inkml:brush>
-  </inkml:definitions>
-  <inkml:trace contextRef="#ctx0" brushRef="#br0">0 8 24575,'2'0'0,"3"0"0,1 0 0,3 0 0,1 0 0,1 0 0,0 0 0,1 0 0,-1 0 0,1 0 0,-1-2 0,1-1 0,-1 1 0</inkml:trace>
-</inkml:ink>
-</file>
-
-<file path=word/ink/ink2.xml><?xml version="1.0" encoding="utf-8"?>
-<inkml:ink xmlns:inkml="http://www.w3.org/2003/InkML">
-  <inkml:definitions>
-    <inkml:context xml:id="ctx0">
-      <inkml:inkSource xml:id="inkSrc0">
-        <inkml:traceFormat>
-          <inkml:channel name="X" type="integer" min="-2.14748E9" max="2.14748E9" units="cm"/>
-          <inkml:channel name="Y" type="integer" min="-2.14748E9" max="2.14748E9" units="cm"/>
-          <inkml:channel name="F" type="integer" max="32767" units="dev"/>
-        </inkml:traceFormat>
-        <inkml:channelProperties>
-          <inkml:channelProperty channel="X" name="resolution" value="1000" units="1/cm"/>
-          <inkml:channelProperty channel="Y" name="resolution" value="1000" units="1/cm"/>
-          <inkml:channelProperty channel="F" name="resolution" value="0" units="1/dev"/>
-        </inkml:channelProperties>
-      </inkml:inkSource>
-      <inkml:timestamp xml:id="ts0" timeString="2023-08-02T15:19:15.693"/>
-    </inkml:context>
-    <inkml:brush xml:id="br0">
-      <inkml:brushProperty name="width" value="0.05" units="cm"/>
-      <inkml:brushProperty name="height" value="0.05" units="cm"/>
-    </inkml:brush>
-  </inkml:definitions>
-  <inkml:trace contextRef="#ctx0" brushRef="#br0">1 1 24575,'34'1'0,"0"3"0,37 7 0,-37-5 0,-1-1 0,45 1 0,52-21-1365,-122 15-5461</inkml:trace>
-</inkml:ink>
-</file>
-
-<file path=word/ink/ink3.xml><?xml version="1.0" encoding="utf-8"?>
-<inkml:ink xmlns:inkml="http://www.w3.org/2003/InkML">
-  <inkml:definitions>
-    <inkml:context xml:id="ctx0">
-      <inkml:inkSource xml:id="inkSrc0">
-        <inkml:traceFormat>
-          <inkml:channel name="X" type="integer" min="-2.14748E9" max="2.14748E9" units="cm"/>
-          <inkml:channel name="Y" type="integer" min="-2.14748E9" max="2.14748E9" units="cm"/>
-          <inkml:channel name="F" type="integer" max="32767" units="dev"/>
-        </inkml:traceFormat>
-        <inkml:channelProperties>
-          <inkml:channelProperty channel="X" name="resolution" value="1000" units="1/cm"/>
-          <inkml:channelProperty channel="Y" name="resolution" value="1000" units="1/cm"/>
-          <inkml:channelProperty channel="F" name="resolution" value="0" units="1/dev"/>
-        </inkml:channelProperties>
-      </inkml:inkSource>
-      <inkml:timestamp xml:id="ts0" timeString="2023-08-02T15:19:12.295"/>
-    </inkml:context>
-    <inkml:brush xml:id="br0">
-      <inkml:brushProperty name="width" value="0.05" units="cm"/>
-      <inkml:brushProperty name="height" value="0.05" units="cm"/>
-    </inkml:brush>
-  </inkml:definitions>
-  <inkml:trace contextRef="#ctx0" brushRef="#br0">1 1 24575,'0'2'0,"0"0"0,0-1 0,1 1 0,-1 0 0,1 0 0,0 0 0,-1 0 0,1 0 0,0-1 0,0 1 0,0 0 0,0-1 0,1 1 0,-1-1 0,0 1 0,1-1 0,-1 0 0,1 1 0,-1-1 0,1 0 0,-1 0 0,1 0 0,0 0 0,0 0 0,0-1 0,-1 1 0,1-1 0,0 1 0,0-1 0,0 1 0,3-1 0,8 2 0,-1-1 0,1 0 0,19-1 0,-23-1 0,4 1 16,49-1-707,67-11 1,-104 8-6136</inkml:trace>
-</inkml:ink>
-</file>
-
-<file path=word/ink/ink4.xml><?xml version="1.0" encoding="utf-8"?>
-<inkml:ink xmlns:inkml="http://www.w3.org/2003/InkML">
-  <inkml:definitions>
-    <inkml:context xml:id="ctx0">
-      <inkml:inkSource xml:id="inkSrc0">
-        <inkml:traceFormat>
-          <inkml:channel name="X" type="integer" min="-2.14748E9" max="2.14748E9" units="cm"/>
-          <inkml:channel name="Y" type="integer" min="-2.14748E9" max="2.14748E9" units="cm"/>
-          <inkml:channel name="F" type="integer" max="32767" units="dev"/>
-        </inkml:traceFormat>
-        <inkml:channelProperties>
-          <inkml:channelProperty channel="X" name="resolution" value="1000" units="1/cm"/>
-          <inkml:channelProperty channel="Y" name="resolution" value="1000" units="1/cm"/>
-          <inkml:channelProperty channel="F" name="resolution" value="0" units="1/dev"/>
-        </inkml:channelProperties>
-      </inkml:inkSource>
-      <inkml:timestamp xml:id="ts0" timeString="2023-08-02T15:19:03.767"/>
-    </inkml:context>
-    <inkml:brush xml:id="br0">
-      <inkml:brushProperty name="width" value="0.05" units="cm"/>
-      <inkml:brushProperty name="height" value="0.05" units="cm"/>
-    </inkml:brush>
-  </inkml:definitions>
-  <inkml:trace contextRef="#ctx0" brushRef="#br0">12 0 24575,'67'12'0,"43"-1"0,-77-6 0,51 1 0,42 5-1365,-117-11-5461</inkml:trace>
-  <inkml:trace contextRef="#ctx0" brushRef="#br0" timeOffset="2871.5">1 34 24575,'136'12'0,"4"-1"0,47-11-1365,-176 0-5461</inkml:trace>
-  <inkml:trace contextRef="#ctx0" brushRef="#br0" timeOffset="4569.2">488 12 24575,'0'2'0,"0"3"0,0-2 0,0-3 0,0-4 0,0-2 0</inkml:trace>
-</inkml:ink>
 </file>
 
 <file path=word/theme/theme1.xml><?xml version="1.0" encoding="utf-8"?>

</xml_diff>

<commit_message>
Updating the READ ME files
</commit_message>
<xml_diff>
--- a/Enhanced IEEE 39-Bus System/READ ME.docx
+++ b/Enhanced IEEE 39-Bus System/READ ME.docx
@@ -29,7 +29,15 @@
         </w:numPr>
       </w:pPr>
       <w:r>
-        <w:t>Network (raw) file and Dynamic (dyr) file are provided</w:t>
+        <w:t>Network (raw) file and Dynamic (</w:t>
+      </w:r>
+      <w:proofErr w:type="spellStart"/>
+      <w:r>
+        <w:t>dyr</w:t>
+      </w:r>
+      <w:proofErr w:type="spellEnd"/>
+      <w:r>
+        <w:t>) file are provided</w:t>
       </w:r>
     </w:p>
     <w:p>
@@ -81,6 +89,42 @@
       <w:pPr>
         <w:pStyle w:val="ListParagraph"/>
         <w:numPr>
+          <w:ilvl w:val="1"/>
+          <w:numId w:val="1"/>
+        </w:numPr>
+      </w:pPr>
+      <w:r>
+        <w:t>By modifying the value of “</w:t>
+      </w:r>
+      <w:proofErr w:type="spellStart"/>
+      <w:r>
+        <w:t>eventType</w:t>
+      </w:r>
+      <w:proofErr w:type="spellEnd"/>
+      <w:r>
+        <w:t xml:space="preserve">” in the ‘disturbance.py’ file, one can simulate either a </w:t>
+      </w:r>
+      <w:proofErr w:type="spellStart"/>
+      <w:r>
+        <w:t>Busfault</w:t>
+      </w:r>
+      <w:proofErr w:type="spellEnd"/>
+      <w:r>
+        <w:t xml:space="preserve"> or </w:t>
+      </w:r>
+      <w:proofErr w:type="spellStart"/>
+      <w:r>
+        <w:t>GenTrip</w:t>
+      </w:r>
+      <w:proofErr w:type="spellEnd"/>
+      <w:r>
+        <w:t xml:space="preserve"> scenario.</w:t>
+      </w:r>
+    </w:p>
+    <w:p>
+      <w:pPr>
+        <w:pStyle w:val="ListParagraph"/>
+        <w:numPr>
           <w:ilvl w:val="0"/>
           <w:numId w:val="1"/>
         </w:numPr>
@@ -98,7 +142,15 @@
         </w:numPr>
       </w:pPr>
       <w:r>
-        <w:t>Network (raw, sav) files and Dynamic (dyd) file are provided</w:t>
+        <w:t>Network (raw, sav) files and Dynamic (</w:t>
+      </w:r>
+      <w:proofErr w:type="spellStart"/>
+      <w:r>
+        <w:t>dyd</w:t>
+      </w:r>
+      <w:proofErr w:type="spellEnd"/>
+      <w:r>
+        <w:t>) file are provided</w:t>
       </w:r>
     </w:p>
     <w:p>
@@ -155,19 +207,51 @@
         </w:numPr>
       </w:pPr>
       <w:r>
-        <w:t>PS</w:t>
-      </w:r>
-      <w:r>
-        <w:t>LF</w:t>
-      </w:r>
-      <w:r>
-        <w:t xml:space="preserve"> version 3</w:t>
-      </w:r>
-      <w:r>
-        <w:t>2</w:t>
-      </w:r>
-      <w:r>
-        <w:t xml:space="preserve"> used for results shown </w:t>
+        <w:t xml:space="preserve">PSLF version 32 used for results shown </w:t>
+      </w:r>
+    </w:p>
+    <w:p>
+      <w:pPr>
+        <w:pStyle w:val="ListParagraph"/>
+        <w:numPr>
+          <w:ilvl w:val="1"/>
+          <w:numId w:val="1"/>
+        </w:numPr>
+      </w:pPr>
+      <w:r>
+        <w:t>By modifying the value of “</w:t>
+      </w:r>
+      <w:proofErr w:type="spellStart"/>
+      <w:r>
+        <w:t>case_idx</w:t>
+      </w:r>
+      <w:proofErr w:type="spellEnd"/>
+      <w:r>
+        <w:t>” in the ‘</w:t>
+      </w:r>
+      <w:proofErr w:type="spellStart"/>
+      <w:r>
+        <w:t>Disturbance.p</w:t>
+      </w:r>
+      <w:proofErr w:type="spellEnd"/>
+      <w:r>
+        <w:t xml:space="preserve">’ file, one can simulate either a </w:t>
+      </w:r>
+      <w:proofErr w:type="spellStart"/>
+      <w:r>
+        <w:t>BusFault</w:t>
+      </w:r>
+      <w:proofErr w:type="spellEnd"/>
+      <w:r>
+        <w:t xml:space="preserve"> or </w:t>
+      </w:r>
+      <w:proofErr w:type="spellStart"/>
+      <w:r>
+        <w:t>GenTrip</w:t>
+      </w:r>
+      <w:proofErr w:type="spellEnd"/>
+      <w:r>
+        <w:t xml:space="preserve"> scenario.</w:t>
       </w:r>
     </w:p>
     <w:p>
@@ -203,7 +287,15 @@
         </w:numPr>
       </w:pPr>
       <w:r>
-        <w:t>Dynamic (dyr) file which provides parameters for dynamic characteristics of generators, exciters, and governors</w:t>
+        <w:t>Dynamic (</w:t>
+      </w:r>
+      <w:proofErr w:type="spellStart"/>
+      <w:r>
+        <w:t>dyr</w:t>
+      </w:r>
+      <w:proofErr w:type="spellEnd"/>
+      <w:r>
+        <w:t>) file which provides parameters for dynamic characteristics of generators, exciters, and governors</w:t>
       </w:r>
     </w:p>
     <w:p>
@@ -230,6 +322,34 @@
         </w:numPr>
       </w:pPr>
       <w:r>
+        <w:t xml:space="preserve">By modifying the time of breaker operation in “Timed Breaker Logic” in PSCAD, one can simulate either a </w:t>
+      </w:r>
+      <w:proofErr w:type="spellStart"/>
+      <w:r>
+        <w:t>BusFault</w:t>
+      </w:r>
+      <w:proofErr w:type="spellEnd"/>
+      <w:r>
+        <w:t xml:space="preserve"> or </w:t>
+      </w:r>
+      <w:proofErr w:type="spellStart"/>
+      <w:r>
+        <w:t>GenTrip</w:t>
+      </w:r>
+      <w:proofErr w:type="spellEnd"/>
+      <w:r>
+        <w:t xml:space="preserve"> scenario.</w:t>
+      </w:r>
+    </w:p>
+    <w:p>
+      <w:pPr>
+        <w:pStyle w:val="ListParagraph"/>
+        <w:numPr>
+          <w:ilvl w:val="1"/>
+          <w:numId w:val="1"/>
+        </w:numPr>
+      </w:pPr>
+      <w:r>
         <w:t>E-TRAN runtime library files for initializing ETRAN-based components in PSCAD file</w:t>
       </w:r>
     </w:p>
@@ -410,7 +530,15 @@
         <w:t>b</w:t>
       </w:r>
       <w:r>
-        <w:t>, check whether Fortran compiler version is “GFortran 4.6.2.”</w:t>
+        <w:t>, check whether Fortran compiler version is “</w:t>
+      </w:r>
+      <w:proofErr w:type="spellStart"/>
+      <w:r>
+        <w:t>GFortran</w:t>
+      </w:r>
+      <w:proofErr w:type="spellEnd"/>
+      <w:r>
+        <w:t xml:space="preserve"> 4.6.2.”</w:t>
       </w:r>
     </w:p>
     <w:p>

</xml_diff>